<commit_message>
Completed create and publish and deployed in production
</commit_message>
<xml_diff>
--- a/SOPManagement/Content/DocFiles/SOPTemplate.docx
+++ b/SOPManagement/Content/DocFiles/SOPTemplate.docx
@@ -35,8 +35,6 @@
                 <w:szCs w:val="24"/>
               </w:rPr>
             </w:pPr>
-            <w:bookmarkStart w:id="0" w:name="_GoBack"/>
-            <w:bookmarkEnd w:id="0"/>
             <w:r>
               <w:rPr>
                 <w:b/>
@@ -86,7 +84,7 @@
                 <w:szCs w:val="24"/>
               </w:rPr>
             </w:pPr>
-            <w:bookmarkStart w:id="1" w:name="_Hlk18407173"/>
+            <w:bookmarkStart w:id="0" w:name="_Hlk18407173"/>
             <w:r>
               <w:rPr>
                 <w:b/>
@@ -159,7 +157,7 @@
           </w:p>
         </w:tc>
       </w:tr>
-      <w:bookmarkEnd w:id="1"/>
+      <w:bookmarkEnd w:id="0"/>
       <w:tr>
         <w:trPr>
           <w:trHeight w:val="683"/>
@@ -426,7 +424,7 @@
             <w:tcW w:w="2515" w:type="dxa"/>
             <w:tcBorders>
               <w:top w:val="single" w:sz="4" w:space="0" w:color="auto"/>
-              <w:left w:val="single" w:sz="4" w:space="0" w:color="auto"/>
+              <w:left w:val="nil"/>
               <w:bottom w:val="single" w:sz="4" w:space="0" w:color="auto"/>
               <w:right w:val="single" w:sz="4" w:space="0" w:color="auto"/>
             </w:tcBorders>
@@ -477,7 +475,7 @@
               <w:top w:val="single" w:sz="4" w:space="0" w:color="auto"/>
               <w:left w:val="single" w:sz="4" w:space="0" w:color="auto"/>
               <w:bottom w:val="single" w:sz="4" w:space="0" w:color="auto"/>
-              <w:right w:val="single" w:sz="4" w:space="0" w:color="auto"/>
+              <w:right w:val="nil"/>
             </w:tcBorders>
             <w:vAlign w:val="center"/>
           </w:tcPr>
@@ -648,7 +646,7 @@
             <w:tcW w:w="2520" w:type="dxa"/>
             <w:tcBorders>
               <w:top w:val="single" w:sz="4" w:space="0" w:color="auto"/>
-              <w:left w:val="single" w:sz="4" w:space="0" w:color="auto"/>
+              <w:left w:val="nil"/>
               <w:bottom w:val="single" w:sz="4" w:space="0" w:color="auto"/>
               <w:right w:val="single" w:sz="4" w:space="0" w:color="auto"/>
             </w:tcBorders>
@@ -687,7 +685,7 @@
               <w:top w:val="single" w:sz="4" w:space="0" w:color="auto"/>
               <w:left w:val="single" w:sz="4" w:space="0" w:color="auto"/>
               <w:bottom w:val="single" w:sz="4" w:space="0" w:color="auto"/>
-              <w:right w:val="single" w:sz="4" w:space="0" w:color="auto"/>
+              <w:right w:val="nil"/>
             </w:tcBorders>
             <w:vAlign w:val="center"/>
           </w:tcPr>
@@ -1277,7 +1275,7 @@
           <w:tcPr>
             <w:tcW w:w="1705" w:type="dxa"/>
             <w:tcBorders>
-              <w:left w:val="single" w:sz="4" w:space="0" w:color="auto"/>
+              <w:left w:val="nil"/>
             </w:tcBorders>
           </w:tcPr>
           <w:p>
@@ -1300,10 +1298,13 @@
           <w:tcPr>
             <w:tcW w:w="4860" w:type="dxa"/>
             <w:tcBorders>
-              <w:right w:val="single" w:sz="4" w:space="0" w:color="auto"/>
+              <w:right w:val="nil"/>
             </w:tcBorders>
           </w:tcPr>
-          <w:p/>
+          <w:p>
+            <w:bookmarkStart w:id="1" w:name="_GoBack"/>
+            <w:bookmarkEnd w:id="1"/>
+          </w:p>
         </w:tc>
       </w:tr>
     </w:tbl>
@@ -4430,7 +4431,7 @@
 </file>
 
 <file path=customXml/itemProps2.xml><?xml version="1.0" encoding="utf-8"?>
-<ds:datastoreItem xmlns:ds="http://schemas.openxmlformats.org/officeDocument/2006/customXml" ds:itemID="{1F4F065F-E90B-4A78-B5FE-BC9E6FAE1157}">
+<ds:datastoreItem xmlns:ds="http://schemas.openxmlformats.org/officeDocument/2006/customXml" ds:itemID="{A463C8F5-EF84-42F8-AA14-436C4262DF86}">
   <ds:schemaRefs>
     <ds:schemaRef ds:uri="http://schemas.openxmlformats.org/officeDocument/2006/bibliography"/>
   </ds:schemaRefs>

</xml_diff>

<commit_message>
completed admin but need more testing
</commit_message>
<xml_diff>
--- a/SOPManagement/Content/DocFiles/SOPTemplate.docx
+++ b/SOPManagement/Content/DocFiles/SOPTemplate.docx
@@ -1,6 +1,6 @@
 
 <file path=word/document.xml><?xml version="1.0" encoding="utf-8"?>
-<w:document xmlns:wpc="http://schemas.microsoft.com/office/word/2010/wordprocessingCanvas" xmlns:cx="http://schemas.microsoft.com/office/drawing/2014/chartex" xmlns:cx1="http://schemas.microsoft.com/office/drawing/2015/9/8/chartex" xmlns:cx2="http://schemas.microsoft.com/office/drawing/2015/10/21/chartex" xmlns:cx3="http://schemas.microsoft.com/office/drawing/2016/5/9/chartex" xmlns:cx4="http://schemas.microsoft.com/office/drawing/2016/5/10/chartex" xmlns:cx5="http://schemas.microsoft.com/office/drawing/2016/5/11/chartex" xmlns:cx6="http://schemas.microsoft.com/office/drawing/2016/5/12/chartex" xmlns:cx7="http://schemas.microsoft.com/office/drawing/2016/5/13/chartex" xmlns:cx8="http://schemas.microsoft.com/office/drawing/2016/5/14/chartex" xmlns:mc="http://schemas.openxmlformats.org/markup-compatibility/2006" xmlns:aink="http://schemas.microsoft.com/office/drawing/2016/ink" xmlns:am3d="http://schemas.microsoft.com/office/drawing/2017/model3d" xmlns:o="urn:schemas-microsoft-com:office:office" xmlns:r="http://schemas.openxmlformats.org/officeDocument/2006/relationships" xmlns:m="http://schemas.openxmlformats.org/officeDocument/2006/math" xmlns:v="urn:schemas-microsoft-com:vml" xmlns:wp14="http://schemas.microsoft.com/office/word/2010/wordprocessingDrawing" xmlns:wp="http://schemas.openxmlformats.org/drawingml/2006/wordprocessingDrawing" xmlns:w10="urn:schemas-microsoft-com:office:word" xmlns:w="http://schemas.openxmlformats.org/wordprocessingml/2006/main" xmlns:w14="http://schemas.microsoft.com/office/word/2010/wordml" xmlns:w15="http://schemas.microsoft.com/office/word/2012/wordml" xmlns:w16cid="http://schemas.microsoft.com/office/word/2016/wordml/cid" xmlns:w16se="http://schemas.microsoft.com/office/word/2015/wordml/symex" xmlns:wpg="http://schemas.microsoft.com/office/word/2010/wordprocessingGroup" xmlns:wpi="http://schemas.microsoft.com/office/word/2010/wordprocessingInk" xmlns:wne="http://schemas.microsoft.com/office/word/2006/wordml" xmlns:wps="http://schemas.microsoft.com/office/word/2010/wordprocessingShape" mc:Ignorable="w14 w15 w16se w16cid wp14">
+<w:document xmlns:wpc="http://schemas.microsoft.com/office/word/2010/wordprocessingCanvas" xmlns:cx="http://schemas.microsoft.com/office/drawing/2014/chartex" xmlns:cx1="http://schemas.microsoft.com/office/drawing/2015/9/8/chartex" xmlns:cx2="http://schemas.microsoft.com/office/drawing/2015/10/21/chartex" xmlns:cx3="http://schemas.microsoft.com/office/drawing/2016/5/9/chartex" xmlns:cx4="http://schemas.microsoft.com/office/drawing/2016/5/10/chartex" xmlns:cx5="http://schemas.microsoft.com/office/drawing/2016/5/11/chartex" xmlns:cx6="http://schemas.microsoft.com/office/drawing/2016/5/12/chartex" xmlns:cx7="http://schemas.microsoft.com/office/drawing/2016/5/13/chartex" xmlns:cx8="http://schemas.microsoft.com/office/drawing/2016/5/14/chartex" xmlns:mc="http://schemas.openxmlformats.org/markup-compatibility/2006" xmlns:aink="http://schemas.microsoft.com/office/drawing/2016/ink" xmlns:am3d="http://schemas.microsoft.com/office/drawing/2017/model3d" xmlns:o="urn:schemas-microsoft-com:office:office" xmlns:r="http://schemas.openxmlformats.org/officeDocument/2006/relationships" xmlns:m="http://schemas.openxmlformats.org/officeDocument/2006/math" xmlns:v="urn:schemas-microsoft-com:vml" xmlns:wp14="http://schemas.microsoft.com/office/word/2010/wordprocessingDrawing" xmlns:wp="http://schemas.openxmlformats.org/drawingml/2006/wordprocessingDrawing" xmlns:w10="urn:schemas-microsoft-com:office:word" xmlns:w="http://schemas.openxmlformats.org/wordprocessingml/2006/main" xmlns:w14="http://schemas.microsoft.com/office/word/2010/wordml" xmlns:w15="http://schemas.microsoft.com/office/word/2012/wordml" xmlns:w16se="http://schemas.microsoft.com/office/word/2015/wordml/symex" xmlns:wpg="http://schemas.microsoft.com/office/word/2010/wordprocessingGroup" xmlns:wpi="http://schemas.microsoft.com/office/word/2010/wordprocessingInk" xmlns:wne="http://schemas.microsoft.com/office/word/2006/wordml" xmlns:wps="http://schemas.microsoft.com/office/word/2010/wordprocessingShape" mc:Ignorable="w14 w15 w16se wp14">
   <w:body>
     <w:tbl>
       <w:tblPr>
@@ -848,7 +848,6 @@
         <w:pStyle w:val="Heading1"/>
       </w:pPr>
       <w:r>
-        <w:lastRenderedPageBreak/>
         <w:t>1.0</w:t>
       </w:r>
       <w:r>
@@ -1173,7 +1172,6 @@
         <w:pStyle w:val="Heading1"/>
       </w:pPr>
       <w:r>
-        <w:lastRenderedPageBreak/>
         <w:t>8</w:t>
       </w:r>
       <w:r>
@@ -1301,10 +1299,7 @@
               <w:right w:val="nil"/>
             </w:tcBorders>
           </w:tcPr>
-          <w:p>
-            <w:bookmarkStart w:id="1" w:name="_GoBack"/>
-            <w:bookmarkEnd w:id="1"/>
-          </w:p>
+          <w:p/>
         </w:tc>
       </w:tr>
     </w:tbl>
@@ -1316,7 +1311,8 @@
     <w:p/>
     <w:p/>
     <w:sectPr>
-      <w:footerReference w:type="default" r:id="rId9"/>
+      <w:headerReference w:type="default" r:id="rId9"/>
+      <w:footerReference w:type="default" r:id="rId10"/>
       <w:pgSz w:w="12240" w:h="15840"/>
       <w:pgMar w:top="1440" w:right="1440" w:bottom="1440" w:left="1440" w:header="720" w:footer="720" w:gutter="0"/>
       <w:cols w:space="720"/>
@@ -1326,7 +1322,7 @@
 </file>
 
 <file path=word/endnotes.xml><?xml version="1.0" encoding="utf-8"?>
-<w:endnotes xmlns:wpc="http://schemas.microsoft.com/office/word/2010/wordprocessingCanvas" xmlns:cx="http://schemas.microsoft.com/office/drawing/2014/chartex" xmlns:cx1="http://schemas.microsoft.com/office/drawing/2015/9/8/chartex" xmlns:cx2="http://schemas.microsoft.com/office/drawing/2015/10/21/chartex" xmlns:cx3="http://schemas.microsoft.com/office/drawing/2016/5/9/chartex" xmlns:cx4="http://schemas.microsoft.com/office/drawing/2016/5/10/chartex" xmlns:cx5="http://schemas.microsoft.com/office/drawing/2016/5/11/chartex" xmlns:cx6="http://schemas.microsoft.com/office/drawing/2016/5/12/chartex" xmlns:cx7="http://schemas.microsoft.com/office/drawing/2016/5/13/chartex" xmlns:cx8="http://schemas.microsoft.com/office/drawing/2016/5/14/chartex" xmlns:mc="http://schemas.openxmlformats.org/markup-compatibility/2006" xmlns:aink="http://schemas.microsoft.com/office/drawing/2016/ink" xmlns:am3d="http://schemas.microsoft.com/office/drawing/2017/model3d" xmlns:o="urn:schemas-microsoft-com:office:office" xmlns:r="http://schemas.openxmlformats.org/officeDocument/2006/relationships" xmlns:m="http://schemas.openxmlformats.org/officeDocument/2006/math" xmlns:v="urn:schemas-microsoft-com:vml" xmlns:wp14="http://schemas.microsoft.com/office/word/2010/wordprocessingDrawing" xmlns:wp="http://schemas.openxmlformats.org/drawingml/2006/wordprocessingDrawing" xmlns:w10="urn:schemas-microsoft-com:office:word" xmlns:w="http://schemas.openxmlformats.org/wordprocessingml/2006/main" xmlns:w14="http://schemas.microsoft.com/office/word/2010/wordml" xmlns:w15="http://schemas.microsoft.com/office/word/2012/wordml" xmlns:w16cid="http://schemas.microsoft.com/office/word/2016/wordml/cid" xmlns:w16se="http://schemas.microsoft.com/office/word/2015/wordml/symex" xmlns:wpg="http://schemas.microsoft.com/office/word/2010/wordprocessingGroup" xmlns:wpi="http://schemas.microsoft.com/office/word/2010/wordprocessingInk" xmlns:wne="http://schemas.microsoft.com/office/word/2006/wordml" xmlns:wps="http://schemas.microsoft.com/office/word/2010/wordprocessingShape" mc:Ignorable="w14 w15 w16se w16cid wp14">
+<w:endnotes xmlns:wpc="http://schemas.microsoft.com/office/word/2010/wordprocessingCanvas" xmlns:cx="http://schemas.microsoft.com/office/drawing/2014/chartex" xmlns:cx1="http://schemas.microsoft.com/office/drawing/2015/9/8/chartex" xmlns:cx2="http://schemas.microsoft.com/office/drawing/2015/10/21/chartex" xmlns:cx3="http://schemas.microsoft.com/office/drawing/2016/5/9/chartex" xmlns:cx4="http://schemas.microsoft.com/office/drawing/2016/5/10/chartex" xmlns:cx5="http://schemas.microsoft.com/office/drawing/2016/5/11/chartex" xmlns:cx6="http://schemas.microsoft.com/office/drawing/2016/5/12/chartex" xmlns:cx7="http://schemas.microsoft.com/office/drawing/2016/5/13/chartex" xmlns:cx8="http://schemas.microsoft.com/office/drawing/2016/5/14/chartex" xmlns:mc="http://schemas.openxmlformats.org/markup-compatibility/2006" xmlns:aink="http://schemas.microsoft.com/office/drawing/2016/ink" xmlns:am3d="http://schemas.microsoft.com/office/drawing/2017/model3d" xmlns:o="urn:schemas-microsoft-com:office:office" xmlns:r="http://schemas.openxmlformats.org/officeDocument/2006/relationships" xmlns:m="http://schemas.openxmlformats.org/officeDocument/2006/math" xmlns:v="urn:schemas-microsoft-com:vml" xmlns:wp14="http://schemas.microsoft.com/office/word/2010/wordprocessingDrawing" xmlns:wp="http://schemas.openxmlformats.org/drawingml/2006/wordprocessingDrawing" xmlns:w10="urn:schemas-microsoft-com:office:word" xmlns:w="http://schemas.openxmlformats.org/wordprocessingml/2006/main" xmlns:w14="http://schemas.microsoft.com/office/word/2010/wordml" xmlns:w15="http://schemas.microsoft.com/office/word/2012/wordml" xmlns:w16se="http://schemas.microsoft.com/office/word/2015/wordml/symex" xmlns:wpg="http://schemas.microsoft.com/office/word/2010/wordprocessingGroup" xmlns:wpi="http://schemas.microsoft.com/office/word/2010/wordprocessingInk" xmlns:wne="http://schemas.microsoft.com/office/word/2006/wordml" xmlns:wps="http://schemas.microsoft.com/office/word/2010/wordprocessingShape" mc:Ignorable="w14 w15 w16se wp14">
   <w:endnote w:type="separator" w:id="-1">
     <w:p>
       <w:pPr>
@@ -1351,7 +1347,7 @@
 </file>
 
 <file path=word/footer1.xml><?xml version="1.0" encoding="utf-8"?>
-<w:ftr xmlns:wpc="http://schemas.microsoft.com/office/word/2010/wordprocessingCanvas" xmlns:cx="http://schemas.microsoft.com/office/drawing/2014/chartex" xmlns:cx1="http://schemas.microsoft.com/office/drawing/2015/9/8/chartex" xmlns:cx2="http://schemas.microsoft.com/office/drawing/2015/10/21/chartex" xmlns:cx3="http://schemas.microsoft.com/office/drawing/2016/5/9/chartex" xmlns:cx4="http://schemas.microsoft.com/office/drawing/2016/5/10/chartex" xmlns:cx5="http://schemas.microsoft.com/office/drawing/2016/5/11/chartex" xmlns:cx6="http://schemas.microsoft.com/office/drawing/2016/5/12/chartex" xmlns:cx7="http://schemas.microsoft.com/office/drawing/2016/5/13/chartex" xmlns:cx8="http://schemas.microsoft.com/office/drawing/2016/5/14/chartex" xmlns:mc="http://schemas.openxmlformats.org/markup-compatibility/2006" xmlns:aink="http://schemas.microsoft.com/office/drawing/2016/ink" xmlns:am3d="http://schemas.microsoft.com/office/drawing/2017/model3d" xmlns:o="urn:schemas-microsoft-com:office:office" xmlns:r="http://schemas.openxmlformats.org/officeDocument/2006/relationships" xmlns:m="http://schemas.openxmlformats.org/officeDocument/2006/math" xmlns:v="urn:schemas-microsoft-com:vml" xmlns:wp14="http://schemas.microsoft.com/office/word/2010/wordprocessingDrawing" xmlns:wp="http://schemas.openxmlformats.org/drawingml/2006/wordprocessingDrawing" xmlns:w10="urn:schemas-microsoft-com:office:word" xmlns:w="http://schemas.openxmlformats.org/wordprocessingml/2006/main" xmlns:w14="http://schemas.microsoft.com/office/word/2010/wordml" xmlns:w15="http://schemas.microsoft.com/office/word/2012/wordml" xmlns:w16cid="http://schemas.microsoft.com/office/word/2016/wordml/cid" xmlns:w16se="http://schemas.microsoft.com/office/word/2015/wordml/symex" xmlns:wpg="http://schemas.microsoft.com/office/word/2010/wordprocessingGroup" xmlns:wpi="http://schemas.microsoft.com/office/word/2010/wordprocessingInk" xmlns:wne="http://schemas.microsoft.com/office/word/2006/wordml" xmlns:wps="http://schemas.microsoft.com/office/word/2010/wordprocessingShape" mc:Ignorable="w14 w15 w16se w16cid wp14">
+<w:ftr xmlns:wpc="http://schemas.microsoft.com/office/word/2010/wordprocessingCanvas" xmlns:cx="http://schemas.microsoft.com/office/drawing/2014/chartex" xmlns:cx1="http://schemas.microsoft.com/office/drawing/2015/9/8/chartex" xmlns:cx2="http://schemas.microsoft.com/office/drawing/2015/10/21/chartex" xmlns:cx3="http://schemas.microsoft.com/office/drawing/2016/5/9/chartex" xmlns:cx4="http://schemas.microsoft.com/office/drawing/2016/5/10/chartex" xmlns:cx5="http://schemas.microsoft.com/office/drawing/2016/5/11/chartex" xmlns:cx6="http://schemas.microsoft.com/office/drawing/2016/5/12/chartex" xmlns:cx7="http://schemas.microsoft.com/office/drawing/2016/5/13/chartex" xmlns:cx8="http://schemas.microsoft.com/office/drawing/2016/5/14/chartex" xmlns:mc="http://schemas.openxmlformats.org/markup-compatibility/2006" xmlns:aink="http://schemas.microsoft.com/office/drawing/2016/ink" xmlns:am3d="http://schemas.microsoft.com/office/drawing/2017/model3d" xmlns:o="urn:schemas-microsoft-com:office:office" xmlns:r="http://schemas.openxmlformats.org/officeDocument/2006/relationships" xmlns:m="http://schemas.openxmlformats.org/officeDocument/2006/math" xmlns:v="urn:schemas-microsoft-com:vml" xmlns:wp14="http://schemas.microsoft.com/office/word/2010/wordprocessingDrawing" xmlns:wp="http://schemas.openxmlformats.org/drawingml/2006/wordprocessingDrawing" xmlns:w10="urn:schemas-microsoft-com:office:word" xmlns:w="http://schemas.openxmlformats.org/wordprocessingml/2006/main" xmlns:w14="http://schemas.microsoft.com/office/word/2010/wordml" xmlns:w15="http://schemas.microsoft.com/office/word/2012/wordml" xmlns:w16se="http://schemas.microsoft.com/office/word/2015/wordml/symex" xmlns:wpg="http://schemas.microsoft.com/office/word/2010/wordprocessingGroup" xmlns:wpi="http://schemas.microsoft.com/office/word/2010/wordprocessingInk" xmlns:wne="http://schemas.microsoft.com/office/word/2006/wordml" xmlns:wps="http://schemas.microsoft.com/office/word/2010/wordprocessingShape" mc:Ignorable="w14 w15 w16se wp14">
   <w:p>
     <w:pPr>
       <w:pStyle w:val="Footer"/>
@@ -1439,10 +1435,9 @@
                 <w:rPr>
                   <w:b/>
                   <w:bCs/>
-                  <w:sz w:val="24"/>
-                  <w:szCs w:val="24"/>
+                  <w:noProof/>
                 </w:rPr>
-                <w:t>1</w:t>
+                <w:t>2</w:t>
               </w:r>
               <w:r>
                 <w:rPr>
@@ -1485,8 +1480,7 @@
                 <w:rPr>
                   <w:b/>
                   <w:bCs/>
-                  <w:sz w:val="24"/>
-                  <w:szCs w:val="24"/>
+                  <w:noProof/>
                 </w:rPr>
                 <w:t>3</w:t>
               </w:r>
@@ -1514,7 +1508,7 @@
 </file>
 
 <file path=word/footnotes.xml><?xml version="1.0" encoding="utf-8"?>
-<w:footnotes xmlns:wpc="http://schemas.microsoft.com/office/word/2010/wordprocessingCanvas" xmlns:cx="http://schemas.microsoft.com/office/drawing/2014/chartex" xmlns:cx1="http://schemas.microsoft.com/office/drawing/2015/9/8/chartex" xmlns:cx2="http://schemas.microsoft.com/office/drawing/2015/10/21/chartex" xmlns:cx3="http://schemas.microsoft.com/office/drawing/2016/5/9/chartex" xmlns:cx4="http://schemas.microsoft.com/office/drawing/2016/5/10/chartex" xmlns:cx5="http://schemas.microsoft.com/office/drawing/2016/5/11/chartex" xmlns:cx6="http://schemas.microsoft.com/office/drawing/2016/5/12/chartex" xmlns:cx7="http://schemas.microsoft.com/office/drawing/2016/5/13/chartex" xmlns:cx8="http://schemas.microsoft.com/office/drawing/2016/5/14/chartex" xmlns:mc="http://schemas.openxmlformats.org/markup-compatibility/2006" xmlns:aink="http://schemas.microsoft.com/office/drawing/2016/ink" xmlns:am3d="http://schemas.microsoft.com/office/drawing/2017/model3d" xmlns:o="urn:schemas-microsoft-com:office:office" xmlns:r="http://schemas.openxmlformats.org/officeDocument/2006/relationships" xmlns:m="http://schemas.openxmlformats.org/officeDocument/2006/math" xmlns:v="urn:schemas-microsoft-com:vml" xmlns:wp14="http://schemas.microsoft.com/office/word/2010/wordprocessingDrawing" xmlns:wp="http://schemas.openxmlformats.org/drawingml/2006/wordprocessingDrawing" xmlns:w10="urn:schemas-microsoft-com:office:word" xmlns:w="http://schemas.openxmlformats.org/wordprocessingml/2006/main" xmlns:w14="http://schemas.microsoft.com/office/word/2010/wordml" xmlns:w15="http://schemas.microsoft.com/office/word/2012/wordml" xmlns:w16cid="http://schemas.microsoft.com/office/word/2016/wordml/cid" xmlns:w16se="http://schemas.microsoft.com/office/word/2015/wordml/symex" xmlns:wpg="http://schemas.microsoft.com/office/word/2010/wordprocessingGroup" xmlns:wpi="http://schemas.microsoft.com/office/word/2010/wordprocessingInk" xmlns:wne="http://schemas.microsoft.com/office/word/2006/wordml" xmlns:wps="http://schemas.microsoft.com/office/word/2010/wordprocessingShape" mc:Ignorable="w14 w15 w16se w16cid wp14">
+<w:footnotes xmlns:wpc="http://schemas.microsoft.com/office/word/2010/wordprocessingCanvas" xmlns:cx="http://schemas.microsoft.com/office/drawing/2014/chartex" xmlns:cx1="http://schemas.microsoft.com/office/drawing/2015/9/8/chartex" xmlns:cx2="http://schemas.microsoft.com/office/drawing/2015/10/21/chartex" xmlns:cx3="http://schemas.microsoft.com/office/drawing/2016/5/9/chartex" xmlns:cx4="http://schemas.microsoft.com/office/drawing/2016/5/10/chartex" xmlns:cx5="http://schemas.microsoft.com/office/drawing/2016/5/11/chartex" xmlns:cx6="http://schemas.microsoft.com/office/drawing/2016/5/12/chartex" xmlns:cx7="http://schemas.microsoft.com/office/drawing/2016/5/13/chartex" xmlns:cx8="http://schemas.microsoft.com/office/drawing/2016/5/14/chartex" xmlns:mc="http://schemas.openxmlformats.org/markup-compatibility/2006" xmlns:aink="http://schemas.microsoft.com/office/drawing/2016/ink" xmlns:am3d="http://schemas.microsoft.com/office/drawing/2017/model3d" xmlns:o="urn:schemas-microsoft-com:office:office" xmlns:r="http://schemas.openxmlformats.org/officeDocument/2006/relationships" xmlns:m="http://schemas.openxmlformats.org/officeDocument/2006/math" xmlns:v="urn:schemas-microsoft-com:vml" xmlns:wp14="http://schemas.microsoft.com/office/word/2010/wordprocessingDrawing" xmlns:wp="http://schemas.openxmlformats.org/drawingml/2006/wordprocessingDrawing" xmlns:w10="urn:schemas-microsoft-com:office:word" xmlns:w="http://schemas.openxmlformats.org/wordprocessingml/2006/main" xmlns:w14="http://schemas.microsoft.com/office/word/2010/wordml" xmlns:w15="http://schemas.microsoft.com/office/word/2012/wordml" xmlns:w16se="http://schemas.microsoft.com/office/word/2015/wordml/symex" xmlns:wpg="http://schemas.microsoft.com/office/word/2010/wordprocessingGroup" xmlns:wpi="http://schemas.microsoft.com/office/word/2010/wordprocessingInk" xmlns:wne="http://schemas.microsoft.com/office/word/2006/wordml" xmlns:wps="http://schemas.microsoft.com/office/word/2010/wordprocessingShape" mc:Ignorable="w14 w15 w16se wp14">
   <w:footnote w:type="separator" w:id="-1">
     <w:p>
       <w:pPr>
@@ -1538,8 +1532,94 @@
 </w:footnotes>
 </file>
 
+<file path=word/header1.xml><?xml version="1.0" encoding="utf-8"?>
+<w:hdr xmlns:wpc="http://schemas.microsoft.com/office/word/2010/wordprocessingCanvas" xmlns:cx="http://schemas.microsoft.com/office/drawing/2014/chartex" xmlns:cx1="http://schemas.microsoft.com/office/drawing/2015/9/8/chartex" xmlns:cx2="http://schemas.microsoft.com/office/drawing/2015/10/21/chartex" xmlns:cx3="http://schemas.microsoft.com/office/drawing/2016/5/9/chartex" xmlns:cx4="http://schemas.microsoft.com/office/drawing/2016/5/10/chartex" xmlns:cx5="http://schemas.microsoft.com/office/drawing/2016/5/11/chartex" xmlns:cx6="http://schemas.microsoft.com/office/drawing/2016/5/12/chartex" xmlns:cx7="http://schemas.microsoft.com/office/drawing/2016/5/13/chartex" xmlns:cx8="http://schemas.microsoft.com/office/drawing/2016/5/14/chartex" xmlns:mc="http://schemas.openxmlformats.org/markup-compatibility/2006" xmlns:aink="http://schemas.microsoft.com/office/drawing/2016/ink" xmlns:am3d="http://schemas.microsoft.com/office/drawing/2017/model3d" xmlns:o="urn:schemas-microsoft-com:office:office" xmlns:r="http://schemas.openxmlformats.org/officeDocument/2006/relationships" xmlns:m="http://schemas.openxmlformats.org/officeDocument/2006/math" xmlns:v="urn:schemas-microsoft-com:vml" xmlns:wp14="http://schemas.microsoft.com/office/word/2010/wordprocessingDrawing" xmlns:wp="http://schemas.openxmlformats.org/drawingml/2006/wordprocessingDrawing" xmlns:w10="urn:schemas-microsoft-com:office:word" xmlns:w="http://schemas.openxmlformats.org/wordprocessingml/2006/main" xmlns:w14="http://schemas.microsoft.com/office/word/2010/wordml" xmlns:w15="http://schemas.microsoft.com/office/word/2012/wordml" xmlns:w16se="http://schemas.microsoft.com/office/word/2015/wordml/symex" xmlns:wpg="http://schemas.microsoft.com/office/word/2010/wordprocessingGroup" xmlns:wpi="http://schemas.microsoft.com/office/word/2010/wordprocessingInk" xmlns:wne="http://schemas.microsoft.com/office/word/2006/wordml" xmlns:wps="http://schemas.microsoft.com/office/word/2010/wordprocessingShape" mc:Ignorable="w14 w15 w16se wp14">
+  <w:p>
+    <w:pPr>
+      <w:pStyle w:val="Header"/>
+    </w:pPr>
+    <w:r>
+      <w:rPr>
+        <w:noProof/>
+        <w:lang w:eastAsia="en-US"/>
+      </w:rPr>
+      <w:drawing>
+        <wp:anchor distT="0" distB="0" distL="114300" distR="114300" simplePos="0" relativeHeight="251659264" behindDoc="0" locked="0" layoutInCell="1" allowOverlap="1" wp14:anchorId="0D1EF814" wp14:editId="781FDEE5">
+          <wp:simplePos x="0" y="0"/>
+          <wp:positionH relativeFrom="margin">
+            <wp:posOffset>-71252</wp:posOffset>
+          </wp:positionH>
+          <wp:positionV relativeFrom="paragraph">
+            <wp:posOffset>-23636</wp:posOffset>
+          </wp:positionV>
+          <wp:extent cx="1009650" cy="390525"/>
+          <wp:effectExtent l="0" t="0" r="0" b="9525"/>
+          <wp:wrapThrough wrapText="bothSides">
+            <wp:wrapPolygon edited="0">
+              <wp:start x="0" y="0"/>
+              <wp:lineTo x="0" y="21073"/>
+              <wp:lineTo x="21192" y="21073"/>
+              <wp:lineTo x="21192" y="0"/>
+              <wp:lineTo x="0" y="0"/>
+            </wp:wrapPolygon>
+          </wp:wrapThrough>
+          <wp:docPr id="2" name="Picture 2"/>
+          <wp:cNvGraphicFramePr>
+            <a:graphicFrameLocks xmlns:a="http://schemas.openxmlformats.org/drawingml/2006/main" noChangeAspect="1"/>
+          </wp:cNvGraphicFramePr>
+          <a:graphic xmlns:a="http://schemas.openxmlformats.org/drawingml/2006/main">
+            <a:graphicData uri="http://schemas.openxmlformats.org/drawingml/2006/picture">
+              <pic:pic xmlns:pic="http://schemas.openxmlformats.org/drawingml/2006/picture">
+                <pic:nvPicPr>
+                  <pic:cNvPr id="0" name="Picture 2"/>
+                  <pic:cNvPicPr>
+                    <a:picLocks noChangeAspect="1" noChangeArrowheads="1"/>
+                  </pic:cNvPicPr>
+                </pic:nvPicPr>
+                <pic:blipFill>
+                  <a:blip r:embed="rId1">
+                    <a:extLst>
+                      <a:ext uri="{28A0092B-C50C-407E-A947-70E740481C1C}">
+                        <a14:useLocalDpi xmlns:a14="http://schemas.microsoft.com/office/drawing/2010/main" val="0"/>
+                      </a:ext>
+                    </a:extLst>
+                  </a:blip>
+                  <a:srcRect/>
+                  <a:stretch>
+                    <a:fillRect/>
+                  </a:stretch>
+                </pic:blipFill>
+                <pic:spPr bwMode="auto">
+                  <a:xfrm>
+                    <a:off x="0" y="0"/>
+                    <a:ext cx="1009650" cy="390525"/>
+                  </a:xfrm>
+                  <a:prstGeom prst="rect">
+                    <a:avLst/>
+                  </a:prstGeom>
+                  <a:noFill/>
+                  <a:ln>
+                    <a:noFill/>
+                  </a:ln>
+                </pic:spPr>
+              </pic:pic>
+            </a:graphicData>
+          </a:graphic>
+          <wp14:sizeRelH relativeFrom="page">
+            <wp14:pctWidth>0</wp14:pctWidth>
+          </wp14:sizeRelH>
+          <wp14:sizeRelV relativeFrom="page">
+            <wp14:pctHeight>0</wp14:pctHeight>
+          </wp14:sizeRelV>
+        </wp:anchor>
+      </w:drawing>
+    </w:r>
+  </w:p>
+</w:hdr>
+</file>
+
 <file path=word/numbering.xml><?xml version="1.0" encoding="utf-8"?>
-<w:numbering xmlns:wpc="http://schemas.microsoft.com/office/word/2010/wordprocessingCanvas" xmlns:cx="http://schemas.microsoft.com/office/drawing/2014/chartex" xmlns:cx1="http://schemas.microsoft.com/office/drawing/2015/9/8/chartex" xmlns:cx2="http://schemas.microsoft.com/office/drawing/2015/10/21/chartex" xmlns:cx3="http://schemas.microsoft.com/office/drawing/2016/5/9/chartex" xmlns:cx4="http://schemas.microsoft.com/office/drawing/2016/5/10/chartex" xmlns:cx5="http://schemas.microsoft.com/office/drawing/2016/5/11/chartex" xmlns:cx6="http://schemas.microsoft.com/office/drawing/2016/5/12/chartex" xmlns:cx7="http://schemas.microsoft.com/office/drawing/2016/5/13/chartex" xmlns:cx8="http://schemas.microsoft.com/office/drawing/2016/5/14/chartex" xmlns:mc="http://schemas.openxmlformats.org/markup-compatibility/2006" xmlns:aink="http://schemas.microsoft.com/office/drawing/2016/ink" xmlns:am3d="http://schemas.microsoft.com/office/drawing/2017/model3d" xmlns:o="urn:schemas-microsoft-com:office:office" xmlns:r="http://schemas.openxmlformats.org/officeDocument/2006/relationships" xmlns:m="http://schemas.openxmlformats.org/officeDocument/2006/math" xmlns:v="urn:schemas-microsoft-com:vml" xmlns:wp14="http://schemas.microsoft.com/office/word/2010/wordprocessingDrawing" xmlns:wp="http://schemas.openxmlformats.org/drawingml/2006/wordprocessingDrawing" xmlns:w10="urn:schemas-microsoft-com:office:word" xmlns:w="http://schemas.openxmlformats.org/wordprocessingml/2006/main" xmlns:w14="http://schemas.microsoft.com/office/word/2010/wordml" xmlns:w15="http://schemas.microsoft.com/office/word/2012/wordml" xmlns:w16cid="http://schemas.microsoft.com/office/word/2016/wordml/cid" xmlns:w16se="http://schemas.microsoft.com/office/word/2015/wordml/symex" xmlns:wpg="http://schemas.microsoft.com/office/word/2010/wordprocessingGroup" xmlns:wpi="http://schemas.microsoft.com/office/word/2010/wordprocessingInk" xmlns:wne="http://schemas.microsoft.com/office/word/2006/wordml" xmlns:wps="http://schemas.microsoft.com/office/word/2010/wordprocessingShape" mc:Ignorable="w14 w15 w16se w16cid wp14">
+<w:numbering xmlns:wpc="http://schemas.microsoft.com/office/word/2010/wordprocessingCanvas" xmlns:cx="http://schemas.microsoft.com/office/drawing/2014/chartex" xmlns:cx1="http://schemas.microsoft.com/office/drawing/2015/9/8/chartex" xmlns:cx2="http://schemas.microsoft.com/office/drawing/2015/10/21/chartex" xmlns:cx3="http://schemas.microsoft.com/office/drawing/2016/5/9/chartex" xmlns:cx4="http://schemas.microsoft.com/office/drawing/2016/5/10/chartex" xmlns:cx5="http://schemas.microsoft.com/office/drawing/2016/5/11/chartex" xmlns:cx6="http://schemas.microsoft.com/office/drawing/2016/5/12/chartex" xmlns:cx7="http://schemas.microsoft.com/office/drawing/2016/5/13/chartex" xmlns:cx8="http://schemas.microsoft.com/office/drawing/2016/5/14/chartex" xmlns:mc="http://schemas.openxmlformats.org/markup-compatibility/2006" xmlns:aink="http://schemas.microsoft.com/office/drawing/2016/ink" xmlns:am3d="http://schemas.microsoft.com/office/drawing/2017/model3d" xmlns:o="urn:schemas-microsoft-com:office:office" xmlns:r="http://schemas.openxmlformats.org/officeDocument/2006/relationships" xmlns:m="http://schemas.openxmlformats.org/officeDocument/2006/math" xmlns:v="urn:schemas-microsoft-com:vml" xmlns:wp14="http://schemas.microsoft.com/office/word/2010/wordprocessingDrawing" xmlns:wp="http://schemas.openxmlformats.org/drawingml/2006/wordprocessingDrawing" xmlns:w10="urn:schemas-microsoft-com:office:word" xmlns:w="http://schemas.openxmlformats.org/wordprocessingml/2006/main" xmlns:w14="http://schemas.microsoft.com/office/word/2010/wordml" xmlns:w15="http://schemas.microsoft.com/office/word/2012/wordml" xmlns:w16se="http://schemas.microsoft.com/office/word/2015/wordml/symex" xmlns:wpg="http://schemas.microsoft.com/office/word/2010/wordprocessingGroup" xmlns:wpi="http://schemas.microsoft.com/office/word/2010/wordprocessingInk" xmlns:wne="http://schemas.microsoft.com/office/word/2006/wordml" xmlns:wps="http://schemas.microsoft.com/office/word/2010/wordprocessingShape" mc:Ignorable="w14 w15 w16se wp14">
   <w:abstractNum w:abstractNumId="0" w15:restartNumberingAfterBreak="0">
     <w:nsid w:val="FFFFFF89"/>
     <w:multiLevelType w:val="singleLevel"/>
@@ -2975,7 +3055,7 @@
 </file>
 
 <file path=word/styles.xml><?xml version="1.0" encoding="utf-8"?>
-<w:styles xmlns:mc="http://schemas.openxmlformats.org/markup-compatibility/2006" xmlns:r="http://schemas.openxmlformats.org/officeDocument/2006/relationships" xmlns:w="http://schemas.openxmlformats.org/wordprocessingml/2006/main" xmlns:w14="http://schemas.microsoft.com/office/word/2010/wordml" xmlns:w15="http://schemas.microsoft.com/office/word/2012/wordml" xmlns:w16cid="http://schemas.microsoft.com/office/word/2016/wordml/cid" xmlns:w16se="http://schemas.microsoft.com/office/word/2015/wordml/symex" mc:Ignorable="w14 w15 w16se w16cid">
+<w:styles xmlns:mc="http://schemas.openxmlformats.org/markup-compatibility/2006" xmlns:r="http://schemas.openxmlformats.org/officeDocument/2006/relationships" xmlns:w="http://schemas.openxmlformats.org/wordprocessingml/2006/main" xmlns:w14="http://schemas.microsoft.com/office/word/2010/wordml" xmlns:w15="http://schemas.microsoft.com/office/word/2012/wordml" xmlns:w16se="http://schemas.microsoft.com/office/word/2015/wordml/symex" mc:Ignorable="w14 w15 w16se">
   <w:docDefaults>
     <w:rPrDefault>
       <w:rPr>
@@ -4431,7 +4511,7 @@
 </file>
 
 <file path=customXml/itemProps2.xml><?xml version="1.0" encoding="utf-8"?>
-<ds:datastoreItem xmlns:ds="http://schemas.openxmlformats.org/officeDocument/2006/customXml" ds:itemID="{A463C8F5-EF84-42F8-AA14-436C4262DF86}">
+<ds:datastoreItem xmlns:ds="http://schemas.openxmlformats.org/officeDocument/2006/customXml" ds:itemID="{54251028-F3A3-4D2F-9F13-0E37BD048B29}">
   <ds:schemaRefs>
     <ds:schemaRef ds:uri="http://schemas.openxmlformats.org/officeDocument/2006/bibliography"/>
   </ds:schemaRefs>

</xml_diff>